<commit_message>
doc(arch diag): Further updated doc
</commit_message>
<xml_diff>
--- a/vec2rec/doc/Vec2Rec - Project Proposal v2.3.docx
+++ b/vec2rec/doc/Vec2Rec - Project Proposal v2.3.docx
@@ -1781,7 +1781,7 @@
           <v:shape id="_x0000_i1025" type="#_x0000_t75" style="width:468pt;height:483.75pt" o:ole="">
             <v:imagedata r:id="rId6" o:title=""/>
           </v:shape>
-          <o:OLEObject Type="Embed" ProgID="Visio.Drawing.15" ShapeID="_x0000_i1025" DrawAspect="Content" ObjectID="_1650636343" r:id="rId7"/>
+          <o:OLEObject Type="Embed" ProgID="Visio.Drawing.15" ShapeID="_x0000_i1025" DrawAspect="Content" ObjectID="_1650637551" r:id="rId7"/>
         </w:object>
       </w:r>
     </w:p>
@@ -6244,8 +6244,9 @@
       <w:bookmarkEnd w:id="11"/>
     </w:p>
     <w:p>
-      <w:r>
-        <w:t xml:space="preserve">Stores the pipeline definition in python and the compiled version in </w:t>
+      <w:bookmarkStart w:id="12" w:name="_Toc39520668"/>
+      <w:r>
+        <w:t xml:space="preserve">Functions in this file is used to generate the definition file in </w:t>
       </w:r>
       <w:proofErr w:type="spellStart"/>
       <w:r>
@@ -6257,10 +6258,2316 @@
       </w:r>
     </w:p>
     <w:p>
+      <w:r>
+        <w:t xml:space="preserve">Each step returns a </w:t>
+      </w:r>
+      <w:proofErr w:type="spellStart"/>
+      <w:proofErr w:type="gramStart"/>
+      <w:r>
+        <w:t>dsl.ContainerOp</w:t>
+      </w:r>
+      <w:proofErr w:type="spellEnd"/>
+      <w:proofErr w:type="gramEnd"/>
+      <w:r>
+        <w:t xml:space="preserve"> object which will ultimately be a runnable</w:t>
+      </w:r>
+      <w:r>
+        <w:t xml:space="preserve"> </w:t>
+      </w:r>
+      <w:r>
+        <w:t>docker container in the pipeline.</w:t>
+      </w:r>
+    </w:p>
+    <w:p>
+      <w:r>
+        <w:t>The decorator @</w:t>
+      </w:r>
+      <w:proofErr w:type="spellStart"/>
+      <w:proofErr w:type="gramStart"/>
+      <w:r>
+        <w:t>dsl.pipeline</w:t>
+      </w:r>
+      <w:proofErr w:type="spellEnd"/>
+      <w:proofErr w:type="gramEnd"/>
+      <w:r>
+        <w:t xml:space="preserve"> is used to define the pipeline where results are</w:t>
+      </w:r>
+      <w:r>
+        <w:t xml:space="preserve"> </w:t>
+      </w:r>
+      <w:r>
+        <w:t>passed to the next phase. Care must be taken to remember these are not real</w:t>
+      </w:r>
+      <w:r>
+        <w:t xml:space="preserve"> </w:t>
+      </w:r>
+      <w:r>
+        <w:t>python functions but dockers. All variables passed between the phases needs</w:t>
+      </w:r>
+      <w:r>
+        <w:t xml:space="preserve"> </w:t>
+      </w:r>
+      <w:r>
+        <w:t>to be small (&lt; 256k), or be serialized into files. It could either be remote</w:t>
+      </w:r>
+      <w:r>
+        <w:t xml:space="preserve"> </w:t>
+      </w:r>
+      <w:r>
+        <w:t xml:space="preserve">storage like S3, or passing locally. Using the options </w:t>
+      </w:r>
+      <w:proofErr w:type="spellStart"/>
+      <w:r>
+        <w:t>file_outputs</w:t>
+      </w:r>
+      <w:proofErr w:type="spellEnd"/>
+      <w:r>
+        <w:t xml:space="preserve"> and</w:t>
+      </w:r>
+      <w:r>
+        <w:t xml:space="preserve"> </w:t>
+      </w:r>
+      <w:proofErr w:type="spellStart"/>
+      <w:r>
+        <w:t>artifact_argument_path</w:t>
+      </w:r>
+      <w:proofErr w:type="spellEnd"/>
+      <w:r>
+        <w:t>, Kubeflow will help you to copy the files from one</w:t>
+      </w:r>
+      <w:r>
+        <w:t xml:space="preserve"> </w:t>
+      </w:r>
+      <w:r>
+        <w:t>container to another.</w:t>
+      </w:r>
+    </w:p>
+    <w:p>
+      <w:r>
+        <w:t xml:space="preserve">Each </w:t>
+      </w:r>
+      <w:proofErr w:type="gramStart"/>
+      <w:r>
+        <w:t>phases</w:t>
+      </w:r>
+      <w:proofErr w:type="gramEnd"/>
+      <w:r>
+        <w:t xml:space="preserve"> will need to be built as a docker and uploaded into docker hub</w:t>
+      </w:r>
+      <w:r>
+        <w:t xml:space="preserve"> </w:t>
+      </w:r>
+      <w:r>
+        <w:t>or GCR and downloaded as the pipeline runs.</w:t>
+      </w:r>
+    </w:p>
+    <w:p>
+      <w:r>
+        <w:t>This kind of structure forces you to restructure your code and can be very</w:t>
+      </w:r>
+      <w:r>
+        <w:t xml:space="preserve"> </w:t>
+      </w:r>
+      <w:r>
+        <w:t>cumbersome as all variables are not shared.</w:t>
+      </w:r>
+    </w:p>
+    <w:p>
+      <w:r>
+        <w:t>Python functions can also be directly converted into container phases without</w:t>
+      </w:r>
+      <w:r>
+        <w:t xml:space="preserve"> </w:t>
+      </w:r>
+      <w:r>
+        <w:t xml:space="preserve">uploading containers, </w:t>
+      </w:r>
+      <w:proofErr w:type="spellStart"/>
+      <w:r>
+        <w:t>tho</w:t>
+      </w:r>
+      <w:proofErr w:type="spellEnd"/>
+      <w:r>
+        <w:t xml:space="preserve"> these are still </w:t>
+      </w:r>
+      <w:proofErr w:type="gramStart"/>
+      <w:r>
+        <w:t>functions</w:t>
+      </w:r>
+      <w:proofErr w:type="gramEnd"/>
+      <w:r>
+        <w:t xml:space="preserve"> which does not</w:t>
+      </w:r>
+      <w:r>
+        <w:t xml:space="preserve"> share variables with other steps.</w:t>
+      </w:r>
+    </w:p>
+    <w:p>
+      <w:pPr>
+        <w:rPr>
+          <w:rFonts w:ascii="Courier New" w:hAnsi="Courier New" w:cs="Courier New"/>
+          <w:sz w:val="18"/>
+          <w:szCs w:val="18"/>
+        </w:rPr>
+      </w:pPr>
+      <w:r>
+        <w:rPr>
+          <w:rFonts w:ascii="Courier New" w:hAnsi="Courier New" w:cs="Courier New"/>
+          <w:sz w:val="18"/>
+          <w:szCs w:val="18"/>
+        </w:rPr>
+        <w:t xml:space="preserve">import </w:t>
+      </w:r>
+      <w:proofErr w:type="spellStart"/>
+      <w:r>
+        <w:rPr>
+          <w:rFonts w:ascii="Courier New" w:hAnsi="Courier New" w:cs="Courier New"/>
+          <w:sz w:val="18"/>
+          <w:szCs w:val="18"/>
+        </w:rPr>
+        <w:t>kfp</w:t>
+      </w:r>
+      <w:proofErr w:type="spellEnd"/>
+    </w:p>
+    <w:p>
+      <w:pPr>
+        <w:rPr>
+          <w:rFonts w:ascii="Courier New" w:hAnsi="Courier New" w:cs="Courier New"/>
+          <w:sz w:val="18"/>
+          <w:szCs w:val="18"/>
+        </w:rPr>
+      </w:pPr>
+      <w:r>
+        <w:rPr>
+          <w:rFonts w:ascii="Courier New" w:hAnsi="Courier New" w:cs="Courier New"/>
+          <w:sz w:val="18"/>
+          <w:szCs w:val="18"/>
+        </w:rPr>
+        <w:t xml:space="preserve">from </w:t>
+      </w:r>
+      <w:proofErr w:type="spellStart"/>
+      <w:r>
+        <w:rPr>
+          <w:rFonts w:ascii="Courier New" w:hAnsi="Courier New" w:cs="Courier New"/>
+          <w:sz w:val="18"/>
+          <w:szCs w:val="18"/>
+        </w:rPr>
+        <w:t>kfp</w:t>
+      </w:r>
+      <w:proofErr w:type="spellEnd"/>
+      <w:r>
+        <w:rPr>
+          <w:rFonts w:ascii="Courier New" w:hAnsi="Courier New" w:cs="Courier New"/>
+          <w:sz w:val="18"/>
+          <w:szCs w:val="18"/>
+        </w:rPr>
+        <w:t xml:space="preserve"> import </w:t>
+      </w:r>
+      <w:proofErr w:type="spellStart"/>
+      <w:r>
+        <w:rPr>
+          <w:rFonts w:ascii="Courier New" w:hAnsi="Courier New" w:cs="Courier New"/>
+          <w:sz w:val="18"/>
+          <w:szCs w:val="18"/>
+        </w:rPr>
+        <w:t>dsl</w:t>
+      </w:r>
+      <w:proofErr w:type="spellEnd"/>
+    </w:p>
+    <w:p>
+      <w:pPr>
+        <w:rPr>
+          <w:rFonts w:ascii="Courier New" w:hAnsi="Courier New" w:cs="Courier New"/>
+          <w:sz w:val="18"/>
+          <w:szCs w:val="18"/>
+        </w:rPr>
+      </w:pPr>
+    </w:p>
+    <w:p>
+      <w:pPr>
+        <w:rPr>
+          <w:rFonts w:ascii="Courier New" w:hAnsi="Courier New" w:cs="Courier New"/>
+          <w:sz w:val="18"/>
+          <w:szCs w:val="18"/>
+        </w:rPr>
+      </w:pPr>
+      <w:r>
+        <w:rPr>
+          <w:rFonts w:ascii="Courier New" w:hAnsi="Courier New" w:cs="Courier New"/>
+          <w:sz w:val="18"/>
+          <w:szCs w:val="18"/>
+        </w:rPr>
+        <w:t xml:space="preserve">def </w:t>
+      </w:r>
+      <w:proofErr w:type="spellStart"/>
+      <w:r>
+        <w:rPr>
+          <w:rFonts w:ascii="Courier New" w:hAnsi="Courier New" w:cs="Courier New"/>
+          <w:sz w:val="18"/>
+          <w:szCs w:val="18"/>
+        </w:rPr>
+        <w:t>preprocess_</w:t>
+      </w:r>
+      <w:proofErr w:type="gramStart"/>
+      <w:r>
+        <w:rPr>
+          <w:rFonts w:ascii="Courier New" w:hAnsi="Courier New" w:cs="Courier New"/>
+          <w:sz w:val="18"/>
+          <w:szCs w:val="18"/>
+        </w:rPr>
+        <w:t>op</w:t>
+      </w:r>
+      <w:proofErr w:type="spellEnd"/>
+      <w:r>
+        <w:rPr>
+          <w:rFonts w:ascii="Courier New" w:hAnsi="Courier New" w:cs="Courier New"/>
+          <w:sz w:val="18"/>
+          <w:szCs w:val="18"/>
+        </w:rPr>
+        <w:t>(</w:t>
+      </w:r>
+      <w:proofErr w:type="spellStart"/>
+      <w:proofErr w:type="gramEnd"/>
+      <w:r>
+        <w:rPr>
+          <w:rFonts w:ascii="Courier New" w:hAnsi="Courier New" w:cs="Courier New"/>
+          <w:sz w:val="18"/>
+          <w:szCs w:val="18"/>
+        </w:rPr>
+        <w:t>parent_dir</w:t>
+      </w:r>
+      <w:proofErr w:type="spellEnd"/>
+      <w:r>
+        <w:rPr>
+          <w:rFonts w:ascii="Courier New" w:hAnsi="Courier New" w:cs="Courier New"/>
+          <w:sz w:val="18"/>
+          <w:szCs w:val="18"/>
+        </w:rPr>
+        <w:t xml:space="preserve">=S3_BUCKET_BASE, chunk=20, </w:t>
+      </w:r>
+      <w:proofErr w:type="spellStart"/>
+      <w:r>
+        <w:rPr>
+          <w:rFonts w:ascii="Courier New" w:hAnsi="Courier New" w:cs="Courier New"/>
+          <w:sz w:val="18"/>
+          <w:szCs w:val="18"/>
+        </w:rPr>
+        <w:t>doc_type</w:t>
+      </w:r>
+      <w:proofErr w:type="spellEnd"/>
+      <w:r>
+        <w:rPr>
+          <w:rFonts w:ascii="Courier New" w:hAnsi="Courier New" w:cs="Courier New"/>
+          <w:sz w:val="18"/>
+          <w:szCs w:val="18"/>
+        </w:rPr>
+        <w:t xml:space="preserve">="all", </w:t>
+      </w:r>
+      <w:proofErr w:type="spellStart"/>
+      <w:r>
+        <w:rPr>
+          <w:rFonts w:ascii="Courier New" w:hAnsi="Courier New" w:cs="Courier New"/>
+          <w:sz w:val="18"/>
+          <w:szCs w:val="18"/>
+        </w:rPr>
+        <w:t>local_dir</w:t>
+      </w:r>
+      <w:proofErr w:type="spellEnd"/>
+      <w:r>
+        <w:rPr>
+          <w:rFonts w:ascii="Courier New" w:hAnsi="Courier New" w:cs="Courier New"/>
+          <w:sz w:val="18"/>
+          <w:szCs w:val="18"/>
+        </w:rPr>
+        <w:t>=LOCAL_BASE):</w:t>
+      </w:r>
+    </w:p>
+    <w:p>
+      <w:pPr>
+        <w:rPr>
+          <w:rFonts w:ascii="Courier New" w:hAnsi="Courier New" w:cs="Courier New"/>
+          <w:sz w:val="18"/>
+          <w:szCs w:val="18"/>
+        </w:rPr>
+      </w:pPr>
+      <w:r>
+        <w:rPr>
+          <w:rFonts w:ascii="Courier New" w:hAnsi="Courier New" w:cs="Courier New"/>
+          <w:sz w:val="18"/>
+          <w:szCs w:val="18"/>
+        </w:rPr>
+        <w:t xml:space="preserve">    ...</w:t>
+      </w:r>
+    </w:p>
+    <w:p>
+      <w:pPr>
+        <w:rPr>
+          <w:rFonts w:ascii="Courier New" w:hAnsi="Courier New" w:cs="Courier New"/>
+          <w:sz w:val="18"/>
+          <w:szCs w:val="18"/>
+        </w:rPr>
+      </w:pPr>
+      <w:r>
+        <w:rPr>
+          <w:rFonts w:ascii="Courier New" w:hAnsi="Courier New" w:cs="Courier New"/>
+          <w:sz w:val="18"/>
+          <w:szCs w:val="18"/>
+        </w:rPr>
+        <w:t xml:space="preserve">    return </w:t>
+      </w:r>
+      <w:proofErr w:type="spellStart"/>
+      <w:proofErr w:type="gramStart"/>
+      <w:r>
+        <w:rPr>
+          <w:rFonts w:ascii="Courier New" w:hAnsi="Courier New" w:cs="Courier New"/>
+          <w:sz w:val="18"/>
+          <w:szCs w:val="18"/>
+        </w:rPr>
+        <w:t>dsl.ContainerOp</w:t>
+      </w:r>
+      <w:proofErr w:type="spellEnd"/>
+      <w:proofErr w:type="gramEnd"/>
+      <w:r>
+        <w:rPr>
+          <w:rFonts w:ascii="Courier New" w:hAnsi="Courier New" w:cs="Courier New"/>
+          <w:sz w:val="18"/>
+          <w:szCs w:val="18"/>
+        </w:rPr>
+        <w:t>(</w:t>
+      </w:r>
+    </w:p>
+    <w:p>
+      <w:pPr>
+        <w:rPr>
+          <w:rFonts w:ascii="Courier New" w:hAnsi="Courier New" w:cs="Courier New"/>
+          <w:sz w:val="18"/>
+          <w:szCs w:val="18"/>
+        </w:rPr>
+      </w:pPr>
+      <w:r>
+        <w:rPr>
+          <w:rFonts w:ascii="Courier New" w:hAnsi="Courier New" w:cs="Courier New"/>
+          <w:sz w:val="18"/>
+          <w:szCs w:val="18"/>
+        </w:rPr>
+        <w:t xml:space="preserve">        name="preprocess",</w:t>
+      </w:r>
+    </w:p>
+    <w:p>
+      <w:pPr>
+        <w:rPr>
+          <w:rFonts w:ascii="Courier New" w:hAnsi="Courier New" w:cs="Courier New"/>
+          <w:sz w:val="18"/>
+          <w:szCs w:val="18"/>
+        </w:rPr>
+      </w:pPr>
+      <w:r>
+        <w:rPr>
+          <w:rFonts w:ascii="Courier New" w:hAnsi="Courier New" w:cs="Courier New"/>
+          <w:sz w:val="18"/>
+          <w:szCs w:val="18"/>
+        </w:rPr>
+        <w:t xml:space="preserve">        image=</w:t>
+      </w:r>
+      <w:proofErr w:type="spellStart"/>
+      <w:r>
+        <w:rPr>
+          <w:rFonts w:ascii="Courier New" w:hAnsi="Courier New" w:cs="Courier New"/>
+          <w:sz w:val="18"/>
+          <w:szCs w:val="18"/>
+        </w:rPr>
+        <w:t>f"crispinnosidam</w:t>
+      </w:r>
+      <w:proofErr w:type="spellEnd"/>
+      <w:r>
+        <w:rPr>
+          <w:rFonts w:ascii="Courier New" w:hAnsi="Courier New" w:cs="Courier New"/>
+          <w:sz w:val="18"/>
+          <w:szCs w:val="18"/>
+        </w:rPr>
+        <w:t>/vec2</w:t>
+      </w:r>
+      <w:proofErr w:type="gramStart"/>
+      <w:r>
+        <w:rPr>
+          <w:rFonts w:ascii="Courier New" w:hAnsi="Courier New" w:cs="Courier New"/>
+          <w:sz w:val="18"/>
+          <w:szCs w:val="18"/>
+        </w:rPr>
+        <w:t>rec:{</w:t>
+      </w:r>
+      <w:proofErr w:type="spellStart"/>
+      <w:proofErr w:type="gramEnd"/>
+      <w:r>
+        <w:rPr>
+          <w:rFonts w:ascii="Courier New" w:hAnsi="Courier New" w:cs="Courier New"/>
+          <w:sz w:val="18"/>
+          <w:szCs w:val="18"/>
+        </w:rPr>
+        <w:t>img_ver</w:t>
+      </w:r>
+      <w:proofErr w:type="spellEnd"/>
+      <w:r>
+        <w:rPr>
+          <w:rFonts w:ascii="Courier New" w:hAnsi="Courier New" w:cs="Courier New"/>
+          <w:sz w:val="18"/>
+          <w:szCs w:val="18"/>
+        </w:rPr>
+        <w:t>}",</w:t>
+      </w:r>
+    </w:p>
+    <w:p>
+      <w:pPr>
+        <w:rPr>
+          <w:rFonts w:ascii="Courier New" w:hAnsi="Courier New" w:cs="Courier New"/>
+          <w:sz w:val="18"/>
+          <w:szCs w:val="18"/>
+        </w:rPr>
+      </w:pPr>
+      <w:r>
+        <w:rPr>
+          <w:rFonts w:ascii="Courier New" w:hAnsi="Courier New" w:cs="Courier New"/>
+          <w:sz w:val="18"/>
+          <w:szCs w:val="18"/>
+        </w:rPr>
+        <w:t xml:space="preserve">        command</w:t>
+      </w:r>
+      <w:proofErr w:type="gramStart"/>
+      <w:r>
+        <w:rPr>
+          <w:rFonts w:ascii="Courier New" w:hAnsi="Courier New" w:cs="Courier New"/>
+          <w:sz w:val="18"/>
+          <w:szCs w:val="18"/>
+        </w:rPr>
+        <w:t>=[</w:t>
+      </w:r>
+      <w:proofErr w:type="gramEnd"/>
+      <w:r>
+        <w:rPr>
+          <w:rFonts w:ascii="Courier New" w:hAnsi="Courier New" w:cs="Courier New"/>
+          <w:sz w:val="18"/>
+          <w:szCs w:val="18"/>
+        </w:rPr>
+        <w:t>"</w:t>
+      </w:r>
+      <w:proofErr w:type="spellStart"/>
+      <w:r>
+        <w:rPr>
+          <w:rFonts w:ascii="Courier New" w:hAnsi="Courier New" w:cs="Courier New"/>
+          <w:sz w:val="18"/>
+          <w:szCs w:val="18"/>
+        </w:rPr>
+        <w:t>pipenv</w:t>
+      </w:r>
+      <w:proofErr w:type="spellEnd"/>
+      <w:r>
+        <w:rPr>
+          <w:rFonts w:ascii="Courier New" w:hAnsi="Courier New" w:cs="Courier New"/>
+          <w:sz w:val="18"/>
+          <w:szCs w:val="18"/>
+        </w:rPr>
+        <w:t>", "run", "python", "-W", "ignore", "-m", "vec2rec",],</w:t>
+      </w:r>
+    </w:p>
+    <w:p>
+      <w:pPr>
+        <w:rPr>
+          <w:rFonts w:ascii="Courier New" w:hAnsi="Courier New" w:cs="Courier New"/>
+          <w:sz w:val="18"/>
+          <w:szCs w:val="18"/>
+        </w:rPr>
+      </w:pPr>
+      <w:r>
+        <w:rPr>
+          <w:rFonts w:ascii="Courier New" w:hAnsi="Courier New" w:cs="Courier New"/>
+          <w:sz w:val="18"/>
+          <w:szCs w:val="18"/>
+        </w:rPr>
+        <w:t xml:space="preserve">        # ...</w:t>
+      </w:r>
+    </w:p>
+    <w:p>
+      <w:pPr>
+        <w:rPr>
+          <w:rFonts w:ascii="Courier New" w:hAnsi="Courier New" w:cs="Courier New"/>
+          <w:sz w:val="18"/>
+          <w:szCs w:val="18"/>
+        </w:rPr>
+      </w:pPr>
+      <w:r>
+        <w:rPr>
+          <w:rFonts w:ascii="Courier New" w:hAnsi="Courier New" w:cs="Courier New"/>
+          <w:sz w:val="18"/>
+          <w:szCs w:val="18"/>
+        </w:rPr>
+        <w:t xml:space="preserve">        </w:t>
+      </w:r>
+      <w:proofErr w:type="spellStart"/>
+      <w:r>
+        <w:rPr>
+          <w:rFonts w:ascii="Courier New" w:hAnsi="Courier New" w:cs="Courier New"/>
+          <w:sz w:val="18"/>
+          <w:szCs w:val="18"/>
+        </w:rPr>
+        <w:t>file_outputs</w:t>
+      </w:r>
+      <w:proofErr w:type="spellEnd"/>
+      <w:r>
+        <w:rPr>
+          <w:rFonts w:ascii="Courier New" w:hAnsi="Courier New" w:cs="Courier New"/>
+          <w:sz w:val="18"/>
+          <w:szCs w:val="18"/>
+        </w:rPr>
+        <w:t>=[...], # file path to be passed to next step</w:t>
+      </w:r>
+    </w:p>
+    <w:p>
+      <w:pPr>
+        <w:rPr>
+          <w:rFonts w:ascii="Courier New" w:hAnsi="Courier New" w:cs="Courier New"/>
+          <w:sz w:val="18"/>
+          <w:szCs w:val="18"/>
+        </w:rPr>
+      </w:pPr>
+      <w:r>
+        <w:rPr>
+          <w:rFonts w:ascii="Courier New" w:hAnsi="Courier New" w:cs="Courier New"/>
+          <w:sz w:val="18"/>
+          <w:szCs w:val="18"/>
+        </w:rPr>
+        <w:t xml:space="preserve">    )</w:t>
+      </w:r>
+    </w:p>
+    <w:p>
+      <w:pPr>
+        <w:rPr>
+          <w:rFonts w:ascii="Courier New" w:hAnsi="Courier New" w:cs="Courier New"/>
+          <w:sz w:val="18"/>
+          <w:szCs w:val="18"/>
+        </w:rPr>
+      </w:pPr>
+    </w:p>
+    <w:p>
+      <w:pPr>
+        <w:rPr>
+          <w:rFonts w:ascii="Courier New" w:hAnsi="Courier New" w:cs="Courier New"/>
+          <w:sz w:val="18"/>
+          <w:szCs w:val="18"/>
+        </w:rPr>
+      </w:pPr>
+      <w:r>
+        <w:rPr>
+          <w:rFonts w:ascii="Courier New" w:hAnsi="Courier New" w:cs="Courier New"/>
+          <w:sz w:val="18"/>
+          <w:szCs w:val="18"/>
+        </w:rPr>
+        <w:t xml:space="preserve">def </w:t>
+      </w:r>
+      <w:proofErr w:type="spellStart"/>
+      <w:r>
+        <w:rPr>
+          <w:rFonts w:ascii="Courier New" w:hAnsi="Courier New" w:cs="Courier New"/>
+          <w:sz w:val="18"/>
+          <w:szCs w:val="18"/>
+        </w:rPr>
+        <w:t>train_</w:t>
+      </w:r>
+      <w:proofErr w:type="gramStart"/>
+      <w:r>
+        <w:rPr>
+          <w:rFonts w:ascii="Courier New" w:hAnsi="Courier New" w:cs="Courier New"/>
+          <w:sz w:val="18"/>
+          <w:szCs w:val="18"/>
+        </w:rPr>
+        <w:t>op</w:t>
+      </w:r>
+      <w:proofErr w:type="spellEnd"/>
+      <w:r>
+        <w:rPr>
+          <w:rFonts w:ascii="Courier New" w:hAnsi="Courier New" w:cs="Courier New"/>
+          <w:sz w:val="18"/>
+          <w:szCs w:val="18"/>
+        </w:rPr>
+        <w:t xml:space="preserve">( </w:t>
+      </w:r>
+      <w:proofErr w:type="spellStart"/>
+      <w:r>
+        <w:rPr>
+          <w:rFonts w:ascii="Courier New" w:hAnsi="Courier New" w:cs="Courier New"/>
+          <w:sz w:val="18"/>
+          <w:szCs w:val="18"/>
+        </w:rPr>
+        <w:t>resume</w:t>
+      </w:r>
+      <w:proofErr w:type="gramEnd"/>
+      <w:r>
+        <w:rPr>
+          <w:rFonts w:ascii="Courier New" w:hAnsi="Courier New" w:cs="Courier New"/>
+          <w:sz w:val="18"/>
+          <w:szCs w:val="18"/>
+        </w:rPr>
+        <w:t>_path</w:t>
+      </w:r>
+      <w:proofErr w:type="spellEnd"/>
+      <w:r>
+        <w:rPr>
+          <w:rFonts w:ascii="Courier New" w:hAnsi="Courier New" w:cs="Courier New"/>
+          <w:sz w:val="18"/>
+          <w:szCs w:val="18"/>
+        </w:rPr>
+        <w:t xml:space="preserve">, </w:t>
+      </w:r>
+      <w:proofErr w:type="spellStart"/>
+      <w:r>
+        <w:rPr>
+          <w:rFonts w:ascii="Courier New" w:hAnsi="Courier New" w:cs="Courier New"/>
+          <w:sz w:val="18"/>
+          <w:szCs w:val="18"/>
+        </w:rPr>
+        <w:t>job_path</w:t>
+      </w:r>
+      <w:proofErr w:type="spellEnd"/>
+      <w:r>
+        <w:rPr>
+          <w:rFonts w:ascii="Courier New" w:hAnsi="Courier New" w:cs="Courier New"/>
+          <w:sz w:val="18"/>
+          <w:szCs w:val="18"/>
+        </w:rPr>
+        <w:t xml:space="preserve">, </w:t>
+      </w:r>
+      <w:proofErr w:type="spellStart"/>
+      <w:r>
+        <w:rPr>
+          <w:rFonts w:ascii="Courier New" w:hAnsi="Courier New" w:cs="Courier New"/>
+          <w:sz w:val="18"/>
+          <w:szCs w:val="18"/>
+        </w:rPr>
+        <w:t>train_path</w:t>
+      </w:r>
+      <w:proofErr w:type="spellEnd"/>
+      <w:r>
+        <w:rPr>
+          <w:rFonts w:ascii="Courier New" w:hAnsi="Courier New" w:cs="Courier New"/>
+          <w:sz w:val="18"/>
+          <w:szCs w:val="18"/>
+        </w:rPr>
+        <w:t xml:space="preserve">, </w:t>
+      </w:r>
+      <w:proofErr w:type="spellStart"/>
+      <w:r>
+        <w:rPr>
+          <w:rFonts w:ascii="Courier New" w:hAnsi="Courier New" w:cs="Courier New"/>
+          <w:sz w:val="18"/>
+          <w:szCs w:val="18"/>
+        </w:rPr>
+        <w:t>parent_dir</w:t>
+      </w:r>
+      <w:proofErr w:type="spellEnd"/>
+      <w:r>
+        <w:rPr>
+          <w:rFonts w:ascii="Courier New" w:hAnsi="Courier New" w:cs="Courier New"/>
+          <w:sz w:val="18"/>
+          <w:szCs w:val="18"/>
+        </w:rPr>
+        <w:t>=S3_BUCKET_BASE,</w:t>
+      </w:r>
+    </w:p>
+    <w:p>
+      <w:pPr>
+        <w:rPr>
+          <w:rFonts w:ascii="Courier New" w:hAnsi="Courier New" w:cs="Courier New"/>
+          <w:sz w:val="18"/>
+          <w:szCs w:val="18"/>
+        </w:rPr>
+      </w:pPr>
+      <w:r>
+        <w:rPr>
+          <w:rFonts w:ascii="Courier New" w:hAnsi="Courier New" w:cs="Courier New"/>
+          <w:sz w:val="18"/>
+          <w:szCs w:val="18"/>
+        </w:rPr>
+        <w:t xml:space="preserve">    </w:t>
+      </w:r>
+      <w:proofErr w:type="spellStart"/>
+      <w:r>
+        <w:rPr>
+          <w:rFonts w:ascii="Courier New" w:hAnsi="Courier New" w:cs="Courier New"/>
+          <w:sz w:val="18"/>
+          <w:szCs w:val="18"/>
+        </w:rPr>
+        <w:t>vector_size</w:t>
+      </w:r>
+      <w:proofErr w:type="spellEnd"/>
+      <w:r>
+        <w:rPr>
+          <w:rFonts w:ascii="Courier New" w:hAnsi="Courier New" w:cs="Courier New"/>
+          <w:sz w:val="18"/>
+          <w:szCs w:val="18"/>
+        </w:rPr>
+        <w:t xml:space="preserve">=75, </w:t>
+      </w:r>
+      <w:proofErr w:type="spellStart"/>
+      <w:r>
+        <w:rPr>
+          <w:rFonts w:ascii="Courier New" w:hAnsi="Courier New" w:cs="Courier New"/>
+          <w:sz w:val="18"/>
+          <w:szCs w:val="18"/>
+        </w:rPr>
+        <w:t>min_cnt</w:t>
+      </w:r>
+      <w:proofErr w:type="spellEnd"/>
+      <w:r>
+        <w:rPr>
+          <w:rFonts w:ascii="Courier New" w:hAnsi="Courier New" w:cs="Courier New"/>
+          <w:sz w:val="18"/>
+          <w:szCs w:val="18"/>
+        </w:rPr>
+        <w:t xml:space="preserve">=2, epochs=100, </w:t>
+      </w:r>
+      <w:proofErr w:type="spellStart"/>
+      <w:r>
+        <w:rPr>
+          <w:rFonts w:ascii="Courier New" w:hAnsi="Courier New" w:cs="Courier New"/>
+          <w:sz w:val="18"/>
+          <w:szCs w:val="18"/>
+        </w:rPr>
+        <w:t>test_ratio</w:t>
+      </w:r>
+      <w:proofErr w:type="spellEnd"/>
+      <w:r>
+        <w:rPr>
+          <w:rFonts w:ascii="Courier New" w:hAnsi="Courier New" w:cs="Courier New"/>
+          <w:sz w:val="18"/>
+          <w:szCs w:val="18"/>
+        </w:rPr>
+        <w:t xml:space="preserve">=1 / 3, </w:t>
+      </w:r>
+      <w:proofErr w:type="spellStart"/>
+      <w:r>
+        <w:rPr>
+          <w:rFonts w:ascii="Courier New" w:hAnsi="Courier New" w:cs="Courier New"/>
+          <w:sz w:val="18"/>
+          <w:szCs w:val="18"/>
+        </w:rPr>
+        <w:t>doc_type</w:t>
+      </w:r>
+      <w:proofErr w:type="spellEnd"/>
+      <w:r>
+        <w:rPr>
+          <w:rFonts w:ascii="Courier New" w:hAnsi="Courier New" w:cs="Courier New"/>
+          <w:sz w:val="18"/>
+          <w:szCs w:val="18"/>
+        </w:rPr>
+        <w:t xml:space="preserve">="all", </w:t>
+      </w:r>
+      <w:proofErr w:type="spellStart"/>
+      <w:r>
+        <w:rPr>
+          <w:rFonts w:ascii="Courier New" w:hAnsi="Courier New" w:cs="Courier New"/>
+          <w:sz w:val="18"/>
+          <w:szCs w:val="18"/>
+        </w:rPr>
+        <w:t>local_dir</w:t>
+      </w:r>
+      <w:proofErr w:type="spellEnd"/>
+      <w:r>
+        <w:rPr>
+          <w:rFonts w:ascii="Courier New" w:hAnsi="Courier New" w:cs="Courier New"/>
+          <w:sz w:val="18"/>
+          <w:szCs w:val="18"/>
+        </w:rPr>
+        <w:t>=LOCAL_BASE</w:t>
+      </w:r>
+      <w:proofErr w:type="gramStart"/>
+      <w:r>
+        <w:rPr>
+          <w:rFonts w:ascii="Courier New" w:hAnsi="Courier New" w:cs="Courier New"/>
+          <w:sz w:val="18"/>
+          <w:szCs w:val="18"/>
+        </w:rPr>
+        <w:t>, )</w:t>
+      </w:r>
+      <w:proofErr w:type="gramEnd"/>
+      <w:r>
+        <w:rPr>
+          <w:rFonts w:ascii="Courier New" w:hAnsi="Courier New" w:cs="Courier New"/>
+          <w:sz w:val="18"/>
+          <w:szCs w:val="18"/>
+        </w:rPr>
+        <w:t>:</w:t>
+      </w:r>
+    </w:p>
+    <w:p>
+      <w:pPr>
+        <w:rPr>
+          <w:rFonts w:ascii="Courier New" w:hAnsi="Courier New" w:cs="Courier New"/>
+          <w:sz w:val="18"/>
+          <w:szCs w:val="18"/>
+        </w:rPr>
+      </w:pPr>
+      <w:r>
+        <w:rPr>
+          <w:rFonts w:ascii="Courier New" w:hAnsi="Courier New" w:cs="Courier New"/>
+          <w:sz w:val="18"/>
+          <w:szCs w:val="18"/>
+        </w:rPr>
+        <w:t xml:space="preserve">    ...</w:t>
+      </w:r>
+    </w:p>
+    <w:p>
+      <w:pPr>
+        <w:rPr>
+          <w:rFonts w:ascii="Courier New" w:hAnsi="Courier New" w:cs="Courier New"/>
+          <w:sz w:val="18"/>
+          <w:szCs w:val="18"/>
+        </w:rPr>
+      </w:pPr>
+      <w:r>
+        <w:rPr>
+          <w:rFonts w:ascii="Courier New" w:hAnsi="Courier New" w:cs="Courier New"/>
+          <w:sz w:val="18"/>
+          <w:szCs w:val="18"/>
+        </w:rPr>
+        <w:t xml:space="preserve">    return </w:t>
+      </w:r>
+      <w:proofErr w:type="spellStart"/>
+      <w:proofErr w:type="gramStart"/>
+      <w:r>
+        <w:rPr>
+          <w:rFonts w:ascii="Courier New" w:hAnsi="Courier New" w:cs="Courier New"/>
+          <w:sz w:val="18"/>
+          <w:szCs w:val="18"/>
+        </w:rPr>
+        <w:t>dsl.ContainerOp</w:t>
+      </w:r>
+      <w:proofErr w:type="spellEnd"/>
+      <w:proofErr w:type="gramEnd"/>
+      <w:r>
+        <w:rPr>
+          <w:rFonts w:ascii="Courier New" w:hAnsi="Courier New" w:cs="Courier New"/>
+          <w:sz w:val="18"/>
+          <w:szCs w:val="18"/>
+        </w:rPr>
+        <w:t>(</w:t>
+      </w:r>
+    </w:p>
+    <w:p>
+      <w:pPr>
+        <w:rPr>
+          <w:rFonts w:ascii="Courier New" w:hAnsi="Courier New" w:cs="Courier New"/>
+          <w:sz w:val="18"/>
+          <w:szCs w:val="18"/>
+        </w:rPr>
+      </w:pPr>
+      <w:r>
+        <w:rPr>
+          <w:rFonts w:ascii="Courier New" w:hAnsi="Courier New" w:cs="Courier New"/>
+          <w:sz w:val="18"/>
+          <w:szCs w:val="18"/>
+        </w:rPr>
+        <w:t xml:space="preserve">        name="train",</w:t>
+      </w:r>
+    </w:p>
+    <w:p>
+      <w:pPr>
+        <w:rPr>
+          <w:rFonts w:ascii="Courier New" w:hAnsi="Courier New" w:cs="Courier New"/>
+          <w:sz w:val="18"/>
+          <w:szCs w:val="18"/>
+        </w:rPr>
+      </w:pPr>
+      <w:r>
+        <w:rPr>
+          <w:rFonts w:ascii="Courier New" w:hAnsi="Courier New" w:cs="Courier New"/>
+          <w:sz w:val="18"/>
+          <w:szCs w:val="18"/>
+        </w:rPr>
+        <w:lastRenderedPageBreak/>
+        <w:t xml:space="preserve">        image=</w:t>
+      </w:r>
+      <w:proofErr w:type="spellStart"/>
+      <w:r>
+        <w:rPr>
+          <w:rFonts w:ascii="Courier New" w:hAnsi="Courier New" w:cs="Courier New"/>
+          <w:sz w:val="18"/>
+          <w:szCs w:val="18"/>
+        </w:rPr>
+        <w:t>f"crispinnosidam</w:t>
+      </w:r>
+      <w:proofErr w:type="spellEnd"/>
+      <w:r>
+        <w:rPr>
+          <w:rFonts w:ascii="Courier New" w:hAnsi="Courier New" w:cs="Courier New"/>
+          <w:sz w:val="18"/>
+          <w:szCs w:val="18"/>
+        </w:rPr>
+        <w:t>/vec2</w:t>
+      </w:r>
+      <w:proofErr w:type="gramStart"/>
+      <w:r>
+        <w:rPr>
+          <w:rFonts w:ascii="Courier New" w:hAnsi="Courier New" w:cs="Courier New"/>
+          <w:sz w:val="18"/>
+          <w:szCs w:val="18"/>
+        </w:rPr>
+        <w:t>rec:{</w:t>
+      </w:r>
+      <w:proofErr w:type="spellStart"/>
+      <w:proofErr w:type="gramEnd"/>
+      <w:r>
+        <w:rPr>
+          <w:rFonts w:ascii="Courier New" w:hAnsi="Courier New" w:cs="Courier New"/>
+          <w:sz w:val="18"/>
+          <w:szCs w:val="18"/>
+        </w:rPr>
+        <w:t>img_ver</w:t>
+      </w:r>
+      <w:proofErr w:type="spellEnd"/>
+      <w:r>
+        <w:rPr>
+          <w:rFonts w:ascii="Courier New" w:hAnsi="Courier New" w:cs="Courier New"/>
+          <w:sz w:val="18"/>
+          <w:szCs w:val="18"/>
+        </w:rPr>
+        <w:t>}",</w:t>
+      </w:r>
+    </w:p>
+    <w:p>
+      <w:pPr>
+        <w:rPr>
+          <w:rFonts w:ascii="Courier New" w:hAnsi="Courier New" w:cs="Courier New"/>
+          <w:sz w:val="18"/>
+          <w:szCs w:val="18"/>
+        </w:rPr>
+      </w:pPr>
+      <w:r>
+        <w:rPr>
+          <w:rFonts w:ascii="Courier New" w:hAnsi="Courier New" w:cs="Courier New"/>
+          <w:sz w:val="18"/>
+          <w:szCs w:val="18"/>
+        </w:rPr>
+        <w:t xml:space="preserve">        </w:t>
+      </w:r>
+      <w:proofErr w:type="spellStart"/>
+      <w:r>
+        <w:rPr>
+          <w:rFonts w:ascii="Courier New" w:hAnsi="Courier New" w:cs="Courier New"/>
+          <w:sz w:val="18"/>
+          <w:szCs w:val="18"/>
+        </w:rPr>
+        <w:t>artifact_argument_paths</w:t>
+      </w:r>
+      <w:proofErr w:type="spellEnd"/>
+      <w:proofErr w:type="gramStart"/>
+      <w:r>
+        <w:rPr>
+          <w:rFonts w:ascii="Courier New" w:hAnsi="Courier New" w:cs="Courier New"/>
+          <w:sz w:val="18"/>
+          <w:szCs w:val="18"/>
+        </w:rPr>
+        <w:t>=[</w:t>
+      </w:r>
+      <w:proofErr w:type="gramEnd"/>
+    </w:p>
+    <w:p>
+      <w:pPr>
+        <w:rPr>
+          <w:rFonts w:ascii="Courier New" w:hAnsi="Courier New" w:cs="Courier New"/>
+          <w:sz w:val="18"/>
+          <w:szCs w:val="18"/>
+        </w:rPr>
+      </w:pPr>
+      <w:r>
+        <w:rPr>
+          <w:rFonts w:ascii="Courier New" w:hAnsi="Courier New" w:cs="Courier New"/>
+          <w:sz w:val="18"/>
+          <w:szCs w:val="18"/>
+        </w:rPr>
+        <w:t xml:space="preserve">            </w:t>
+      </w:r>
+      <w:proofErr w:type="spellStart"/>
+      <w:proofErr w:type="gramStart"/>
+      <w:r>
+        <w:rPr>
+          <w:rFonts w:ascii="Courier New" w:hAnsi="Courier New" w:cs="Courier New"/>
+          <w:sz w:val="18"/>
+          <w:szCs w:val="18"/>
+        </w:rPr>
+        <w:t>dsl.InputArgumentPath</w:t>
+      </w:r>
+      <w:proofErr w:type="spellEnd"/>
+      <w:proofErr w:type="gramEnd"/>
+      <w:r>
+        <w:rPr>
+          <w:rFonts w:ascii="Courier New" w:hAnsi="Courier New" w:cs="Courier New"/>
+          <w:sz w:val="18"/>
+          <w:szCs w:val="18"/>
+        </w:rPr>
+        <w:t>(argument=</w:t>
+      </w:r>
+      <w:proofErr w:type="spellStart"/>
+      <w:r>
+        <w:rPr>
+          <w:rFonts w:ascii="Courier New" w:hAnsi="Courier New" w:cs="Courier New"/>
+          <w:sz w:val="18"/>
+          <w:szCs w:val="18"/>
+        </w:rPr>
+        <w:t>resume_path</w:t>
+      </w:r>
+      <w:proofErr w:type="spellEnd"/>
+      <w:r>
+        <w:rPr>
+          <w:rFonts w:ascii="Courier New" w:hAnsi="Courier New" w:cs="Courier New"/>
+          <w:sz w:val="18"/>
+          <w:szCs w:val="18"/>
+        </w:rPr>
+        <w:t>),</w:t>
+      </w:r>
+    </w:p>
+    <w:p>
+      <w:pPr>
+        <w:rPr>
+          <w:rFonts w:ascii="Courier New" w:hAnsi="Courier New" w:cs="Courier New"/>
+          <w:sz w:val="18"/>
+          <w:szCs w:val="18"/>
+        </w:rPr>
+      </w:pPr>
+      <w:r>
+        <w:rPr>
+          <w:rFonts w:ascii="Courier New" w:hAnsi="Courier New" w:cs="Courier New"/>
+          <w:sz w:val="18"/>
+          <w:szCs w:val="18"/>
+        </w:rPr>
+        <w:t xml:space="preserve">            </w:t>
+      </w:r>
+      <w:proofErr w:type="spellStart"/>
+      <w:proofErr w:type="gramStart"/>
+      <w:r>
+        <w:rPr>
+          <w:rFonts w:ascii="Courier New" w:hAnsi="Courier New" w:cs="Courier New"/>
+          <w:sz w:val="18"/>
+          <w:szCs w:val="18"/>
+        </w:rPr>
+        <w:t>dsl.InputArgumentPath</w:t>
+      </w:r>
+      <w:proofErr w:type="spellEnd"/>
+      <w:proofErr w:type="gramEnd"/>
+      <w:r>
+        <w:rPr>
+          <w:rFonts w:ascii="Courier New" w:hAnsi="Courier New" w:cs="Courier New"/>
+          <w:sz w:val="18"/>
+          <w:szCs w:val="18"/>
+        </w:rPr>
+        <w:t>(argument=</w:t>
+      </w:r>
+      <w:proofErr w:type="spellStart"/>
+      <w:r>
+        <w:rPr>
+          <w:rFonts w:ascii="Courier New" w:hAnsi="Courier New" w:cs="Courier New"/>
+          <w:sz w:val="18"/>
+          <w:szCs w:val="18"/>
+        </w:rPr>
+        <w:t>job_path</w:t>
+      </w:r>
+      <w:proofErr w:type="spellEnd"/>
+      <w:r>
+        <w:rPr>
+          <w:rFonts w:ascii="Courier New" w:hAnsi="Courier New" w:cs="Courier New"/>
+          <w:sz w:val="18"/>
+          <w:szCs w:val="18"/>
+        </w:rPr>
+        <w:t>),</w:t>
+      </w:r>
+    </w:p>
+    <w:p>
+      <w:pPr>
+        <w:rPr>
+          <w:rFonts w:ascii="Courier New" w:hAnsi="Courier New" w:cs="Courier New"/>
+          <w:sz w:val="18"/>
+          <w:szCs w:val="18"/>
+        </w:rPr>
+      </w:pPr>
+      <w:r>
+        <w:rPr>
+          <w:rFonts w:ascii="Courier New" w:hAnsi="Courier New" w:cs="Courier New"/>
+          <w:sz w:val="18"/>
+          <w:szCs w:val="18"/>
+        </w:rPr>
+        <w:t xml:space="preserve">            </w:t>
+      </w:r>
+      <w:proofErr w:type="spellStart"/>
+      <w:proofErr w:type="gramStart"/>
+      <w:r>
+        <w:rPr>
+          <w:rFonts w:ascii="Courier New" w:hAnsi="Courier New" w:cs="Courier New"/>
+          <w:sz w:val="18"/>
+          <w:szCs w:val="18"/>
+        </w:rPr>
+        <w:t>dsl.InputArgumentPath</w:t>
+      </w:r>
+      <w:proofErr w:type="spellEnd"/>
+      <w:proofErr w:type="gramEnd"/>
+      <w:r>
+        <w:rPr>
+          <w:rFonts w:ascii="Courier New" w:hAnsi="Courier New" w:cs="Courier New"/>
+          <w:sz w:val="18"/>
+          <w:szCs w:val="18"/>
+        </w:rPr>
+        <w:t>(argument=</w:t>
+      </w:r>
+      <w:proofErr w:type="spellStart"/>
+      <w:r>
+        <w:rPr>
+          <w:rFonts w:ascii="Courier New" w:hAnsi="Courier New" w:cs="Courier New"/>
+          <w:sz w:val="18"/>
+          <w:szCs w:val="18"/>
+        </w:rPr>
+        <w:t>train_path</w:t>
+      </w:r>
+      <w:proofErr w:type="spellEnd"/>
+      <w:r>
+        <w:rPr>
+          <w:rFonts w:ascii="Courier New" w:hAnsi="Courier New" w:cs="Courier New"/>
+          <w:sz w:val="18"/>
+          <w:szCs w:val="18"/>
+        </w:rPr>
+        <w:t>),</w:t>
+      </w:r>
+    </w:p>
+    <w:p>
+      <w:pPr>
+        <w:rPr>
+          <w:rFonts w:ascii="Courier New" w:hAnsi="Courier New" w:cs="Courier New"/>
+          <w:sz w:val="18"/>
+          <w:szCs w:val="18"/>
+        </w:rPr>
+      </w:pPr>
+      <w:r>
+        <w:rPr>
+          <w:rFonts w:ascii="Courier New" w:hAnsi="Courier New" w:cs="Courier New"/>
+          <w:sz w:val="18"/>
+          <w:szCs w:val="18"/>
+        </w:rPr>
+        <w:t xml:space="preserve">        ], # file paths to this step</w:t>
+      </w:r>
+    </w:p>
+    <w:p>
+      <w:pPr>
+        <w:rPr>
+          <w:rFonts w:ascii="Courier New" w:hAnsi="Courier New" w:cs="Courier New"/>
+          <w:sz w:val="18"/>
+          <w:szCs w:val="18"/>
+        </w:rPr>
+      </w:pPr>
+      <w:r>
+        <w:rPr>
+          <w:rFonts w:ascii="Courier New" w:hAnsi="Courier New" w:cs="Courier New"/>
+          <w:sz w:val="18"/>
+          <w:szCs w:val="18"/>
+        </w:rPr>
+        <w:t xml:space="preserve">        command</w:t>
+      </w:r>
+      <w:proofErr w:type="gramStart"/>
+      <w:r>
+        <w:rPr>
+          <w:rFonts w:ascii="Courier New" w:hAnsi="Courier New" w:cs="Courier New"/>
+          <w:sz w:val="18"/>
+          <w:szCs w:val="18"/>
+        </w:rPr>
+        <w:t>=[</w:t>
+      </w:r>
+      <w:proofErr w:type="gramEnd"/>
+      <w:r>
+        <w:rPr>
+          <w:rFonts w:ascii="Courier New" w:hAnsi="Courier New" w:cs="Courier New"/>
+          <w:sz w:val="18"/>
+          <w:szCs w:val="18"/>
+        </w:rPr>
+        <w:t>"</w:t>
+      </w:r>
+      <w:proofErr w:type="spellStart"/>
+      <w:r>
+        <w:rPr>
+          <w:rFonts w:ascii="Courier New" w:hAnsi="Courier New" w:cs="Courier New"/>
+          <w:sz w:val="18"/>
+          <w:szCs w:val="18"/>
+        </w:rPr>
+        <w:t>pipenv</w:t>
+      </w:r>
+      <w:proofErr w:type="spellEnd"/>
+      <w:r>
+        <w:rPr>
+          <w:rFonts w:ascii="Courier New" w:hAnsi="Courier New" w:cs="Courier New"/>
+          <w:sz w:val="18"/>
+          <w:szCs w:val="18"/>
+        </w:rPr>
+        <w:t>", "run", "python", "-W", "ignore", "-m", "vec2rec",]</w:t>
+      </w:r>
+    </w:p>
+    <w:p>
+      <w:pPr>
+        <w:rPr>
+          <w:rFonts w:ascii="Courier New" w:hAnsi="Courier New" w:cs="Courier New"/>
+          <w:sz w:val="18"/>
+          <w:szCs w:val="18"/>
+        </w:rPr>
+      </w:pPr>
+      <w:r>
+        <w:rPr>
+          <w:rFonts w:ascii="Courier New" w:hAnsi="Courier New" w:cs="Courier New"/>
+          <w:sz w:val="18"/>
+          <w:szCs w:val="18"/>
+        </w:rPr>
+        <w:t xml:space="preserve">        + ["-p", </w:t>
+      </w:r>
+      <w:proofErr w:type="spellStart"/>
+      <w:r>
+        <w:rPr>
+          <w:rFonts w:ascii="Courier New" w:hAnsi="Courier New" w:cs="Courier New"/>
+          <w:sz w:val="18"/>
+          <w:szCs w:val="18"/>
+        </w:rPr>
+        <w:t>parent_dir</w:t>
+      </w:r>
+      <w:proofErr w:type="spellEnd"/>
+      <w:r>
+        <w:rPr>
+          <w:rFonts w:ascii="Courier New" w:hAnsi="Courier New" w:cs="Courier New"/>
+          <w:sz w:val="18"/>
+          <w:szCs w:val="18"/>
+        </w:rPr>
+        <w:t>, "train"</w:t>
+      </w:r>
+      <w:proofErr w:type="gramStart"/>
+      <w:r>
+        <w:rPr>
+          <w:rFonts w:ascii="Courier New" w:hAnsi="Courier New" w:cs="Courier New"/>
+          <w:sz w:val="18"/>
+          <w:szCs w:val="18"/>
+        </w:rPr>
+        <w:t>, ]</w:t>
+      </w:r>
+      <w:proofErr w:type="gramEnd"/>
+      <w:r>
+        <w:rPr>
+          <w:rFonts w:ascii="Courier New" w:hAnsi="Courier New" w:cs="Courier New"/>
+          <w:sz w:val="18"/>
+          <w:szCs w:val="18"/>
+        </w:rPr>
+        <w:t>,</w:t>
+      </w:r>
+    </w:p>
+    <w:p>
+      <w:pPr>
+        <w:rPr>
+          <w:rFonts w:ascii="Courier New" w:hAnsi="Courier New" w:cs="Courier New"/>
+          <w:sz w:val="18"/>
+          <w:szCs w:val="18"/>
+        </w:rPr>
+      </w:pPr>
+      <w:r>
+        <w:rPr>
+          <w:rFonts w:ascii="Courier New" w:hAnsi="Courier New" w:cs="Courier New"/>
+          <w:sz w:val="18"/>
+          <w:szCs w:val="18"/>
+        </w:rPr>
+        <w:t xml:space="preserve">        # ... other params</w:t>
+      </w:r>
+    </w:p>
+    <w:p>
+      <w:pPr>
+        <w:rPr>
+          <w:rFonts w:ascii="Courier New" w:hAnsi="Courier New" w:cs="Courier New"/>
+          <w:sz w:val="18"/>
+          <w:szCs w:val="18"/>
+        </w:rPr>
+      </w:pPr>
+      <w:r>
+        <w:rPr>
+          <w:rFonts w:ascii="Courier New" w:hAnsi="Courier New" w:cs="Courier New"/>
+          <w:sz w:val="18"/>
+          <w:szCs w:val="18"/>
+        </w:rPr>
+        <w:t xml:space="preserve">        </w:t>
+      </w:r>
+      <w:proofErr w:type="spellStart"/>
+      <w:r>
+        <w:rPr>
+          <w:rFonts w:ascii="Courier New" w:hAnsi="Courier New" w:cs="Courier New"/>
+          <w:sz w:val="18"/>
+          <w:szCs w:val="18"/>
+        </w:rPr>
+        <w:t>file_outputs</w:t>
+      </w:r>
+      <w:proofErr w:type="spellEnd"/>
+      <w:r>
+        <w:rPr>
+          <w:rFonts w:ascii="Courier New" w:hAnsi="Courier New" w:cs="Courier New"/>
+          <w:sz w:val="18"/>
+          <w:szCs w:val="18"/>
+        </w:rPr>
+        <w:t>=[...], # file paths to be passed to next step</w:t>
+      </w:r>
+    </w:p>
+    <w:p>
+      <w:pPr>
+        <w:rPr>
+          <w:rFonts w:ascii="Courier New" w:hAnsi="Courier New" w:cs="Courier New"/>
+          <w:sz w:val="18"/>
+          <w:szCs w:val="18"/>
+        </w:rPr>
+      </w:pPr>
+      <w:r>
+        <w:rPr>
+          <w:rFonts w:ascii="Courier New" w:hAnsi="Courier New" w:cs="Courier New"/>
+          <w:sz w:val="18"/>
+          <w:szCs w:val="18"/>
+        </w:rPr>
+        <w:t xml:space="preserve">    )</w:t>
+      </w:r>
+    </w:p>
+    <w:p>
+      <w:pPr>
+        <w:rPr>
+          <w:rFonts w:ascii="Courier New" w:hAnsi="Courier New" w:cs="Courier New"/>
+          <w:sz w:val="18"/>
+          <w:szCs w:val="18"/>
+        </w:rPr>
+      </w:pPr>
+    </w:p>
+    <w:p>
+      <w:pPr>
+        <w:rPr>
+          <w:rFonts w:ascii="Courier New" w:hAnsi="Courier New" w:cs="Courier New"/>
+          <w:sz w:val="18"/>
+          <w:szCs w:val="18"/>
+        </w:rPr>
+      </w:pPr>
+      <w:r>
+        <w:rPr>
+          <w:rFonts w:ascii="Courier New" w:hAnsi="Courier New" w:cs="Courier New"/>
+          <w:sz w:val="18"/>
+          <w:szCs w:val="18"/>
+        </w:rPr>
+        <w:t xml:space="preserve">def </w:t>
+      </w:r>
+      <w:proofErr w:type="spellStart"/>
+      <w:r>
+        <w:rPr>
+          <w:rFonts w:ascii="Courier New" w:hAnsi="Courier New" w:cs="Courier New"/>
+          <w:sz w:val="18"/>
+          <w:szCs w:val="18"/>
+        </w:rPr>
+        <w:t>test_</w:t>
+      </w:r>
+      <w:proofErr w:type="gramStart"/>
+      <w:r>
+        <w:rPr>
+          <w:rFonts w:ascii="Courier New" w:hAnsi="Courier New" w:cs="Courier New"/>
+          <w:sz w:val="18"/>
+          <w:szCs w:val="18"/>
+        </w:rPr>
+        <w:t>op</w:t>
+      </w:r>
+      <w:proofErr w:type="spellEnd"/>
+      <w:r>
+        <w:rPr>
+          <w:rFonts w:ascii="Courier New" w:hAnsi="Courier New" w:cs="Courier New"/>
+          <w:sz w:val="18"/>
+          <w:szCs w:val="18"/>
+        </w:rPr>
+        <w:t>(</w:t>
+      </w:r>
+      <w:proofErr w:type="spellStart"/>
+      <w:proofErr w:type="gramEnd"/>
+      <w:r>
+        <w:rPr>
+          <w:rFonts w:ascii="Courier New" w:hAnsi="Courier New" w:cs="Courier New"/>
+          <w:sz w:val="18"/>
+          <w:szCs w:val="18"/>
+        </w:rPr>
+        <w:t>input_path</w:t>
+      </w:r>
+      <w:proofErr w:type="spellEnd"/>
+      <w:r>
+        <w:rPr>
+          <w:rFonts w:ascii="Courier New" w:hAnsi="Courier New" w:cs="Courier New"/>
+          <w:sz w:val="18"/>
+          <w:szCs w:val="18"/>
+        </w:rPr>
+        <w:t xml:space="preserve">, </w:t>
+      </w:r>
+      <w:proofErr w:type="spellStart"/>
+      <w:r>
+        <w:rPr>
+          <w:rFonts w:ascii="Courier New" w:hAnsi="Courier New" w:cs="Courier New"/>
+          <w:sz w:val="18"/>
+          <w:szCs w:val="18"/>
+        </w:rPr>
+        <w:t>parent_dir</w:t>
+      </w:r>
+      <w:proofErr w:type="spellEnd"/>
+      <w:r>
+        <w:rPr>
+          <w:rFonts w:ascii="Courier New" w:hAnsi="Courier New" w:cs="Courier New"/>
+          <w:sz w:val="18"/>
+          <w:szCs w:val="18"/>
+        </w:rPr>
+        <w:t xml:space="preserve">=LOCAL_BASE, sample=1, </w:t>
+      </w:r>
+      <w:proofErr w:type="spellStart"/>
+      <w:r>
+        <w:rPr>
+          <w:rFonts w:ascii="Courier New" w:hAnsi="Courier New" w:cs="Courier New"/>
+          <w:sz w:val="18"/>
+          <w:szCs w:val="18"/>
+        </w:rPr>
+        <w:t>top_n</w:t>
+      </w:r>
+      <w:proofErr w:type="spellEnd"/>
+      <w:r>
+        <w:rPr>
+          <w:rFonts w:ascii="Courier New" w:hAnsi="Courier New" w:cs="Courier New"/>
+          <w:sz w:val="18"/>
+          <w:szCs w:val="18"/>
+        </w:rPr>
+        <w:t xml:space="preserve">=2, </w:t>
+      </w:r>
+      <w:proofErr w:type="spellStart"/>
+      <w:r>
+        <w:rPr>
+          <w:rFonts w:ascii="Courier New" w:hAnsi="Courier New" w:cs="Courier New"/>
+          <w:sz w:val="18"/>
+          <w:szCs w:val="18"/>
+        </w:rPr>
+        <w:t>doc_type</w:t>
+      </w:r>
+      <w:proofErr w:type="spellEnd"/>
+      <w:r>
+        <w:rPr>
+          <w:rFonts w:ascii="Courier New" w:hAnsi="Courier New" w:cs="Courier New"/>
+          <w:sz w:val="18"/>
+          <w:szCs w:val="18"/>
+        </w:rPr>
+        <w:t>="all"):</w:t>
+      </w:r>
+    </w:p>
+    <w:p>
+      <w:pPr>
+        <w:rPr>
+          <w:rFonts w:ascii="Courier New" w:hAnsi="Courier New" w:cs="Courier New"/>
+          <w:sz w:val="18"/>
+          <w:szCs w:val="18"/>
+        </w:rPr>
+      </w:pPr>
+      <w:r>
+        <w:rPr>
+          <w:rFonts w:ascii="Courier New" w:hAnsi="Courier New" w:cs="Courier New"/>
+          <w:sz w:val="18"/>
+          <w:szCs w:val="18"/>
+        </w:rPr>
+        <w:t xml:space="preserve">    return </w:t>
+      </w:r>
+      <w:proofErr w:type="spellStart"/>
+      <w:proofErr w:type="gramStart"/>
+      <w:r>
+        <w:rPr>
+          <w:rFonts w:ascii="Courier New" w:hAnsi="Courier New" w:cs="Courier New"/>
+          <w:sz w:val="18"/>
+          <w:szCs w:val="18"/>
+        </w:rPr>
+        <w:t>dsl.ContainerOp</w:t>
+      </w:r>
+      <w:proofErr w:type="spellEnd"/>
+      <w:proofErr w:type="gramEnd"/>
+      <w:r>
+        <w:rPr>
+          <w:rFonts w:ascii="Courier New" w:hAnsi="Courier New" w:cs="Courier New"/>
+          <w:sz w:val="18"/>
+          <w:szCs w:val="18"/>
+        </w:rPr>
+        <w:t>(</w:t>
+      </w:r>
+    </w:p>
+    <w:p>
+      <w:pPr>
+        <w:rPr>
+          <w:rFonts w:ascii="Courier New" w:hAnsi="Courier New" w:cs="Courier New"/>
+          <w:sz w:val="18"/>
+          <w:szCs w:val="18"/>
+        </w:rPr>
+      </w:pPr>
+      <w:r>
+        <w:rPr>
+          <w:rFonts w:ascii="Courier New" w:hAnsi="Courier New" w:cs="Courier New"/>
+          <w:sz w:val="18"/>
+          <w:szCs w:val="18"/>
+        </w:rPr>
+        <w:t xml:space="preserve">        name="test",</w:t>
+      </w:r>
+    </w:p>
+    <w:p>
+      <w:pPr>
+        <w:rPr>
+          <w:rFonts w:ascii="Courier New" w:hAnsi="Courier New" w:cs="Courier New"/>
+          <w:sz w:val="18"/>
+          <w:szCs w:val="18"/>
+        </w:rPr>
+      </w:pPr>
+      <w:r>
+        <w:rPr>
+          <w:rFonts w:ascii="Courier New" w:hAnsi="Courier New" w:cs="Courier New"/>
+          <w:sz w:val="18"/>
+          <w:szCs w:val="18"/>
+        </w:rPr>
+        <w:t xml:space="preserve">        image=</w:t>
+      </w:r>
+      <w:proofErr w:type="spellStart"/>
+      <w:r>
+        <w:rPr>
+          <w:rFonts w:ascii="Courier New" w:hAnsi="Courier New" w:cs="Courier New"/>
+          <w:sz w:val="18"/>
+          <w:szCs w:val="18"/>
+        </w:rPr>
+        <w:t>f"crispinnosidam</w:t>
+      </w:r>
+      <w:proofErr w:type="spellEnd"/>
+      <w:r>
+        <w:rPr>
+          <w:rFonts w:ascii="Courier New" w:hAnsi="Courier New" w:cs="Courier New"/>
+          <w:sz w:val="18"/>
+          <w:szCs w:val="18"/>
+        </w:rPr>
+        <w:t>/vec2</w:t>
+      </w:r>
+      <w:proofErr w:type="gramStart"/>
+      <w:r>
+        <w:rPr>
+          <w:rFonts w:ascii="Courier New" w:hAnsi="Courier New" w:cs="Courier New"/>
+          <w:sz w:val="18"/>
+          <w:szCs w:val="18"/>
+        </w:rPr>
+        <w:t>rec:{</w:t>
+      </w:r>
+      <w:proofErr w:type="spellStart"/>
+      <w:proofErr w:type="gramEnd"/>
+      <w:r>
+        <w:rPr>
+          <w:rFonts w:ascii="Courier New" w:hAnsi="Courier New" w:cs="Courier New"/>
+          <w:sz w:val="18"/>
+          <w:szCs w:val="18"/>
+        </w:rPr>
+        <w:t>img_ver</w:t>
+      </w:r>
+      <w:proofErr w:type="spellEnd"/>
+      <w:r>
+        <w:rPr>
+          <w:rFonts w:ascii="Courier New" w:hAnsi="Courier New" w:cs="Courier New"/>
+          <w:sz w:val="18"/>
+          <w:szCs w:val="18"/>
+        </w:rPr>
+        <w:t>}",</w:t>
+      </w:r>
+    </w:p>
+    <w:p>
+      <w:pPr>
+        <w:rPr>
+          <w:rFonts w:ascii="Courier New" w:hAnsi="Courier New" w:cs="Courier New"/>
+          <w:sz w:val="18"/>
+          <w:szCs w:val="18"/>
+        </w:rPr>
+      </w:pPr>
+      <w:r>
+        <w:rPr>
+          <w:rFonts w:ascii="Courier New" w:hAnsi="Courier New" w:cs="Courier New"/>
+          <w:sz w:val="18"/>
+          <w:szCs w:val="18"/>
+        </w:rPr>
+        <w:t xml:space="preserve">        </w:t>
+      </w:r>
+      <w:proofErr w:type="spellStart"/>
+      <w:r>
+        <w:rPr>
+          <w:rFonts w:ascii="Courier New" w:hAnsi="Courier New" w:cs="Courier New"/>
+          <w:sz w:val="18"/>
+          <w:szCs w:val="18"/>
+        </w:rPr>
+        <w:t>artifact_argument_paths</w:t>
+      </w:r>
+      <w:proofErr w:type="spellEnd"/>
+      <w:r>
+        <w:rPr>
+          <w:rFonts w:ascii="Courier New" w:hAnsi="Courier New" w:cs="Courier New"/>
+          <w:sz w:val="18"/>
+          <w:szCs w:val="18"/>
+        </w:rPr>
+        <w:t>=[...], # file paths to this step</w:t>
+      </w:r>
+    </w:p>
+    <w:p>
+      <w:pPr>
+        <w:rPr>
+          <w:rFonts w:ascii="Courier New" w:hAnsi="Courier New" w:cs="Courier New"/>
+          <w:sz w:val="18"/>
+          <w:szCs w:val="18"/>
+        </w:rPr>
+      </w:pPr>
+      <w:r>
+        <w:rPr>
+          <w:rFonts w:ascii="Courier New" w:hAnsi="Courier New" w:cs="Courier New"/>
+          <w:sz w:val="18"/>
+          <w:szCs w:val="18"/>
+        </w:rPr>
+        <w:t xml:space="preserve">        command</w:t>
+      </w:r>
+      <w:proofErr w:type="gramStart"/>
+      <w:r>
+        <w:rPr>
+          <w:rFonts w:ascii="Courier New" w:hAnsi="Courier New" w:cs="Courier New"/>
+          <w:sz w:val="18"/>
+          <w:szCs w:val="18"/>
+        </w:rPr>
+        <w:t>=[</w:t>
+      </w:r>
+      <w:proofErr w:type="gramEnd"/>
+      <w:r>
+        <w:rPr>
+          <w:rFonts w:ascii="Courier New" w:hAnsi="Courier New" w:cs="Courier New"/>
+          <w:sz w:val="18"/>
+          <w:szCs w:val="18"/>
+        </w:rPr>
+        <w:t>"</w:t>
+      </w:r>
+      <w:proofErr w:type="spellStart"/>
+      <w:r>
+        <w:rPr>
+          <w:rFonts w:ascii="Courier New" w:hAnsi="Courier New" w:cs="Courier New"/>
+          <w:sz w:val="18"/>
+          <w:szCs w:val="18"/>
+        </w:rPr>
+        <w:t>pipenv</w:t>
+      </w:r>
+      <w:proofErr w:type="spellEnd"/>
+      <w:r>
+        <w:rPr>
+          <w:rFonts w:ascii="Courier New" w:hAnsi="Courier New" w:cs="Courier New"/>
+          <w:sz w:val="18"/>
+          <w:szCs w:val="18"/>
+        </w:rPr>
+        <w:t>", "run", "python", "-W", "ignore", "-m", "vec2rec",]</w:t>
+      </w:r>
+    </w:p>
+    <w:p>
+      <w:pPr>
+        <w:rPr>
+          <w:rFonts w:ascii="Courier New" w:hAnsi="Courier New" w:cs="Courier New"/>
+          <w:sz w:val="18"/>
+          <w:szCs w:val="18"/>
+        </w:rPr>
+      </w:pPr>
+      <w:r>
+        <w:rPr>
+          <w:rFonts w:ascii="Courier New" w:hAnsi="Courier New" w:cs="Courier New"/>
+          <w:sz w:val="18"/>
+          <w:szCs w:val="18"/>
+        </w:rPr>
+        <w:t xml:space="preserve">        + ["-p", </w:t>
+      </w:r>
+      <w:proofErr w:type="spellStart"/>
+      <w:r>
+        <w:rPr>
+          <w:rFonts w:ascii="Courier New" w:hAnsi="Courier New" w:cs="Courier New"/>
+          <w:sz w:val="18"/>
+          <w:szCs w:val="18"/>
+        </w:rPr>
+        <w:t>parent_dir</w:t>
+      </w:r>
+      <w:proofErr w:type="spellEnd"/>
+      <w:r>
+        <w:rPr>
+          <w:rFonts w:ascii="Courier New" w:hAnsi="Courier New" w:cs="Courier New"/>
+          <w:sz w:val="18"/>
+          <w:szCs w:val="18"/>
+        </w:rPr>
+        <w:t>, "test"</w:t>
+      </w:r>
+      <w:proofErr w:type="gramStart"/>
+      <w:r>
+        <w:rPr>
+          <w:rFonts w:ascii="Courier New" w:hAnsi="Courier New" w:cs="Courier New"/>
+          <w:sz w:val="18"/>
+          <w:szCs w:val="18"/>
+        </w:rPr>
+        <w:t>, ]</w:t>
+      </w:r>
+      <w:proofErr w:type="gramEnd"/>
+    </w:p>
+    <w:p>
+      <w:pPr>
+        <w:rPr>
+          <w:rFonts w:ascii="Courier New" w:hAnsi="Courier New" w:cs="Courier New"/>
+          <w:sz w:val="18"/>
+          <w:szCs w:val="18"/>
+        </w:rPr>
+      </w:pPr>
+      <w:r>
+        <w:rPr>
+          <w:rFonts w:ascii="Courier New" w:hAnsi="Courier New" w:cs="Courier New"/>
+          <w:sz w:val="18"/>
+          <w:szCs w:val="18"/>
+        </w:rPr>
+        <w:t xml:space="preserve">        # ... other params</w:t>
+      </w:r>
+    </w:p>
+    <w:p>
+      <w:pPr>
+        <w:rPr>
+          <w:rFonts w:ascii="Courier New" w:hAnsi="Courier New" w:cs="Courier New"/>
+          <w:sz w:val="18"/>
+          <w:szCs w:val="18"/>
+        </w:rPr>
+      </w:pPr>
+      <w:r>
+        <w:rPr>
+          <w:rFonts w:ascii="Courier New" w:hAnsi="Courier New" w:cs="Courier New"/>
+          <w:sz w:val="18"/>
+          <w:szCs w:val="18"/>
+        </w:rPr>
+        <w:t xml:space="preserve">    )</w:t>
+      </w:r>
+    </w:p>
+    <w:p>
+      <w:pPr>
+        <w:rPr>
+          <w:rFonts w:ascii="Courier New" w:hAnsi="Courier New" w:cs="Courier New"/>
+          <w:sz w:val="18"/>
+          <w:szCs w:val="18"/>
+        </w:rPr>
+      </w:pPr>
+    </w:p>
+    <w:p>
+      <w:pPr>
+        <w:rPr>
+          <w:rFonts w:ascii="Courier New" w:hAnsi="Courier New" w:cs="Courier New"/>
+          <w:sz w:val="18"/>
+          <w:szCs w:val="18"/>
+        </w:rPr>
+      </w:pPr>
+      <w:r>
+        <w:rPr>
+          <w:rFonts w:ascii="Courier New" w:hAnsi="Courier New" w:cs="Courier New"/>
+          <w:sz w:val="18"/>
+          <w:szCs w:val="18"/>
+        </w:rPr>
+        <w:t>@</w:t>
+      </w:r>
+      <w:proofErr w:type="spellStart"/>
+      <w:proofErr w:type="gramStart"/>
+      <w:r>
+        <w:rPr>
+          <w:rFonts w:ascii="Courier New" w:hAnsi="Courier New" w:cs="Courier New"/>
+          <w:sz w:val="18"/>
+          <w:szCs w:val="18"/>
+        </w:rPr>
+        <w:t>dsl.pipeline</w:t>
+      </w:r>
+      <w:proofErr w:type="spellEnd"/>
+      <w:proofErr w:type="gramEnd"/>
+      <w:r>
+        <w:rPr>
+          <w:rFonts w:ascii="Courier New" w:hAnsi="Courier New" w:cs="Courier New"/>
+          <w:sz w:val="18"/>
+          <w:szCs w:val="18"/>
+        </w:rPr>
+        <w:t>(name="my testing pipeline", description="my testing pipeline description")</w:t>
+      </w:r>
+    </w:p>
+    <w:p>
+      <w:pPr>
+        <w:rPr>
+          <w:rFonts w:ascii="Courier New" w:hAnsi="Courier New" w:cs="Courier New"/>
+          <w:sz w:val="18"/>
+          <w:szCs w:val="18"/>
+        </w:rPr>
+      </w:pPr>
+      <w:r>
+        <w:rPr>
+          <w:rFonts w:ascii="Courier New" w:hAnsi="Courier New" w:cs="Courier New"/>
+          <w:sz w:val="18"/>
+          <w:szCs w:val="18"/>
+        </w:rPr>
+        <w:t>def vec2rec_</w:t>
+      </w:r>
+      <w:proofErr w:type="gramStart"/>
+      <w:r>
+        <w:rPr>
+          <w:rFonts w:ascii="Courier New" w:hAnsi="Courier New" w:cs="Courier New"/>
+          <w:sz w:val="18"/>
+          <w:szCs w:val="18"/>
+        </w:rPr>
+        <w:t>pipeline(</w:t>
+      </w:r>
+      <w:proofErr w:type="gramEnd"/>
+      <w:r>
+        <w:rPr>
+          <w:rFonts w:ascii="Courier New" w:hAnsi="Courier New" w:cs="Courier New"/>
+          <w:sz w:val="18"/>
+          <w:szCs w:val="18"/>
+        </w:rPr>
+        <w:t>AWS_ACCESS_KEY_ID, AWS_SECRET_ACCESS_KEY):</w:t>
+      </w:r>
+    </w:p>
+    <w:p>
+      <w:pPr>
+        <w:rPr>
+          <w:rFonts w:ascii="Courier New" w:hAnsi="Courier New" w:cs="Courier New"/>
+          <w:sz w:val="18"/>
+          <w:szCs w:val="18"/>
+        </w:rPr>
+      </w:pPr>
+      <w:r>
+        <w:rPr>
+          <w:rFonts w:ascii="Courier New" w:hAnsi="Courier New" w:cs="Courier New"/>
+          <w:sz w:val="18"/>
+          <w:szCs w:val="18"/>
+        </w:rPr>
+        <w:t xml:space="preserve">    ...</w:t>
+      </w:r>
+    </w:p>
+    <w:p>
+      <w:pPr>
+        <w:rPr>
+          <w:rFonts w:ascii="Courier New" w:hAnsi="Courier New" w:cs="Courier New"/>
+          <w:sz w:val="18"/>
+          <w:szCs w:val="18"/>
+        </w:rPr>
+      </w:pPr>
+      <w:r>
+        <w:rPr>
+          <w:rFonts w:ascii="Courier New" w:hAnsi="Courier New" w:cs="Courier New"/>
+          <w:sz w:val="18"/>
+          <w:szCs w:val="18"/>
+        </w:rPr>
+        <w:t xml:space="preserve">    </w:t>
+      </w:r>
+      <w:proofErr w:type="spellStart"/>
+      <w:r>
+        <w:rPr>
+          <w:rFonts w:ascii="Courier New" w:hAnsi="Courier New" w:cs="Courier New"/>
+          <w:sz w:val="18"/>
+          <w:szCs w:val="18"/>
+        </w:rPr>
+        <w:t>pp_op</w:t>
+      </w:r>
+      <w:proofErr w:type="spellEnd"/>
+      <w:r>
+        <w:rPr>
+          <w:rFonts w:ascii="Courier New" w:hAnsi="Courier New" w:cs="Courier New"/>
+          <w:sz w:val="18"/>
+          <w:szCs w:val="18"/>
+        </w:rPr>
+        <w:t xml:space="preserve"> = </w:t>
+      </w:r>
+      <w:proofErr w:type="spellStart"/>
+      <w:r>
+        <w:rPr>
+          <w:rFonts w:ascii="Courier New" w:hAnsi="Courier New" w:cs="Courier New"/>
+          <w:sz w:val="18"/>
+          <w:szCs w:val="18"/>
+        </w:rPr>
+        <w:t>preprocess_op</w:t>
+      </w:r>
+      <w:proofErr w:type="spellEnd"/>
+      <w:r>
+        <w:rPr>
+          <w:rFonts w:ascii="Courier New" w:hAnsi="Courier New" w:cs="Courier New"/>
+          <w:sz w:val="18"/>
+          <w:szCs w:val="18"/>
+        </w:rPr>
+        <w:t>(S3_BUCKET_BASE)</w:t>
+      </w:r>
+    </w:p>
+    <w:p>
+      <w:pPr>
+        <w:rPr>
+          <w:rFonts w:ascii="Courier New" w:hAnsi="Courier New" w:cs="Courier New"/>
+          <w:sz w:val="18"/>
+          <w:szCs w:val="18"/>
+        </w:rPr>
+      </w:pPr>
+      <w:r>
+        <w:rPr>
+          <w:rFonts w:ascii="Courier New" w:hAnsi="Courier New" w:cs="Courier New"/>
+          <w:sz w:val="18"/>
+          <w:szCs w:val="18"/>
+        </w:rPr>
+        <w:t xml:space="preserve">    </w:t>
+      </w:r>
+      <w:proofErr w:type="spellStart"/>
+      <w:r>
+        <w:rPr>
+          <w:rFonts w:ascii="Courier New" w:hAnsi="Courier New" w:cs="Courier New"/>
+          <w:sz w:val="18"/>
+          <w:szCs w:val="18"/>
+        </w:rPr>
+        <w:t>tr_op</w:t>
+      </w:r>
+      <w:proofErr w:type="spellEnd"/>
+      <w:r>
+        <w:rPr>
+          <w:rFonts w:ascii="Courier New" w:hAnsi="Courier New" w:cs="Courier New"/>
+          <w:sz w:val="18"/>
+          <w:szCs w:val="18"/>
+        </w:rPr>
+        <w:t xml:space="preserve"> = </w:t>
+      </w:r>
+      <w:proofErr w:type="spellStart"/>
+      <w:r>
+        <w:rPr>
+          <w:rFonts w:ascii="Courier New" w:hAnsi="Courier New" w:cs="Courier New"/>
+          <w:sz w:val="18"/>
+          <w:szCs w:val="18"/>
+        </w:rPr>
+        <w:t>train_</w:t>
+      </w:r>
+      <w:proofErr w:type="gramStart"/>
+      <w:r>
+        <w:rPr>
+          <w:rFonts w:ascii="Courier New" w:hAnsi="Courier New" w:cs="Courier New"/>
+          <w:sz w:val="18"/>
+          <w:szCs w:val="18"/>
+        </w:rPr>
+        <w:t>op</w:t>
+      </w:r>
+      <w:proofErr w:type="spellEnd"/>
+      <w:r>
+        <w:rPr>
+          <w:rFonts w:ascii="Courier New" w:hAnsi="Courier New" w:cs="Courier New"/>
+          <w:sz w:val="18"/>
+          <w:szCs w:val="18"/>
+        </w:rPr>
+        <w:t>(</w:t>
+      </w:r>
+      <w:proofErr w:type="gramEnd"/>
+    </w:p>
+    <w:p>
+      <w:pPr>
+        <w:rPr>
+          <w:rFonts w:ascii="Courier New" w:hAnsi="Courier New" w:cs="Courier New"/>
+          <w:sz w:val="18"/>
+          <w:szCs w:val="18"/>
+        </w:rPr>
+      </w:pPr>
+      <w:r>
+        <w:rPr>
+          <w:rFonts w:ascii="Courier New" w:hAnsi="Courier New" w:cs="Courier New"/>
+          <w:sz w:val="18"/>
+          <w:szCs w:val="18"/>
+        </w:rPr>
+        <w:t xml:space="preserve">        </w:t>
+      </w:r>
+      <w:proofErr w:type="spellStart"/>
+      <w:r>
+        <w:rPr>
+          <w:rFonts w:ascii="Courier New" w:hAnsi="Courier New" w:cs="Courier New"/>
+          <w:sz w:val="18"/>
+          <w:szCs w:val="18"/>
+        </w:rPr>
+        <w:t>pp_</w:t>
+      </w:r>
+      <w:proofErr w:type="gramStart"/>
+      <w:r>
+        <w:rPr>
+          <w:rFonts w:ascii="Courier New" w:hAnsi="Courier New" w:cs="Courier New"/>
+          <w:sz w:val="18"/>
+          <w:szCs w:val="18"/>
+        </w:rPr>
+        <w:t>op.outputs</w:t>
+      </w:r>
+      <w:proofErr w:type="spellEnd"/>
+      <w:proofErr w:type="gramEnd"/>
+      <w:r>
+        <w:rPr>
+          <w:rFonts w:ascii="Courier New" w:hAnsi="Courier New" w:cs="Courier New"/>
+          <w:sz w:val="18"/>
+          <w:szCs w:val="18"/>
+        </w:rPr>
+        <w:t xml:space="preserve">["resume"], </w:t>
+      </w:r>
+      <w:proofErr w:type="spellStart"/>
+      <w:r>
+        <w:rPr>
+          <w:rFonts w:ascii="Courier New" w:hAnsi="Courier New" w:cs="Courier New"/>
+          <w:sz w:val="18"/>
+          <w:szCs w:val="18"/>
+        </w:rPr>
+        <w:t>pp_op.outputs</w:t>
+      </w:r>
+      <w:proofErr w:type="spellEnd"/>
+      <w:r>
+        <w:rPr>
+          <w:rFonts w:ascii="Courier New" w:hAnsi="Courier New" w:cs="Courier New"/>
+          <w:sz w:val="18"/>
+          <w:szCs w:val="18"/>
+        </w:rPr>
+        <w:t xml:space="preserve">["job"], </w:t>
+      </w:r>
+      <w:proofErr w:type="spellStart"/>
+      <w:r>
+        <w:rPr>
+          <w:rFonts w:ascii="Courier New" w:hAnsi="Courier New" w:cs="Courier New"/>
+          <w:sz w:val="18"/>
+          <w:szCs w:val="18"/>
+        </w:rPr>
+        <w:t>pp_op.outputs</w:t>
+      </w:r>
+      <w:proofErr w:type="spellEnd"/>
+      <w:r>
+        <w:rPr>
+          <w:rFonts w:ascii="Courier New" w:hAnsi="Courier New" w:cs="Courier New"/>
+          <w:sz w:val="18"/>
+          <w:szCs w:val="18"/>
+        </w:rPr>
+        <w:t>["train"]</w:t>
+      </w:r>
+    </w:p>
+    <w:p>
+      <w:pPr>
+        <w:rPr>
+          <w:rFonts w:ascii="Courier New" w:hAnsi="Courier New" w:cs="Courier New"/>
+          <w:sz w:val="18"/>
+          <w:szCs w:val="18"/>
+        </w:rPr>
+      </w:pPr>
+      <w:r>
+        <w:rPr>
+          <w:rFonts w:ascii="Courier New" w:hAnsi="Courier New" w:cs="Courier New"/>
+          <w:sz w:val="18"/>
+          <w:szCs w:val="18"/>
+        </w:rPr>
+        <w:t xml:space="preserve">    )</w:t>
+      </w:r>
+    </w:p>
+    <w:p>
+      <w:pPr>
+        <w:rPr>
+          <w:rFonts w:ascii="Courier New" w:hAnsi="Courier New" w:cs="Courier New"/>
+          <w:sz w:val="18"/>
+          <w:szCs w:val="18"/>
+        </w:rPr>
+      </w:pPr>
+      <w:r>
+        <w:rPr>
+          <w:rFonts w:ascii="Courier New" w:hAnsi="Courier New" w:cs="Courier New"/>
+          <w:sz w:val="18"/>
+          <w:szCs w:val="18"/>
+        </w:rPr>
+        <w:t xml:space="preserve">    </w:t>
+      </w:r>
+      <w:proofErr w:type="spellStart"/>
+      <w:r>
+        <w:rPr>
+          <w:rFonts w:ascii="Courier New" w:hAnsi="Courier New" w:cs="Courier New"/>
+          <w:sz w:val="18"/>
+          <w:szCs w:val="18"/>
+        </w:rPr>
+        <w:t>tt_op</w:t>
+      </w:r>
+      <w:proofErr w:type="spellEnd"/>
+      <w:r>
+        <w:rPr>
+          <w:rFonts w:ascii="Courier New" w:hAnsi="Courier New" w:cs="Courier New"/>
+          <w:sz w:val="18"/>
+          <w:szCs w:val="18"/>
+        </w:rPr>
+        <w:t xml:space="preserve"> = </w:t>
+      </w:r>
+      <w:proofErr w:type="spellStart"/>
+      <w:r>
+        <w:rPr>
+          <w:rFonts w:ascii="Courier New" w:hAnsi="Courier New" w:cs="Courier New"/>
+          <w:sz w:val="18"/>
+          <w:szCs w:val="18"/>
+        </w:rPr>
+        <w:t>test_op</w:t>
+      </w:r>
+      <w:proofErr w:type="spellEnd"/>
+      <w:r>
+        <w:rPr>
+          <w:rFonts w:ascii="Courier New" w:hAnsi="Courier New" w:cs="Courier New"/>
+          <w:sz w:val="18"/>
+          <w:szCs w:val="18"/>
+        </w:rPr>
+        <w:t>(</w:t>
+      </w:r>
+      <w:proofErr w:type="spellStart"/>
+      <w:r>
+        <w:rPr>
+          <w:rFonts w:ascii="Courier New" w:hAnsi="Courier New" w:cs="Courier New"/>
+          <w:sz w:val="18"/>
+          <w:szCs w:val="18"/>
+        </w:rPr>
+        <w:t>tr_</w:t>
+      </w:r>
+      <w:proofErr w:type="gramStart"/>
+      <w:r>
+        <w:rPr>
+          <w:rFonts w:ascii="Courier New" w:hAnsi="Courier New" w:cs="Courier New"/>
+          <w:sz w:val="18"/>
+          <w:szCs w:val="18"/>
+        </w:rPr>
+        <w:t>op.outputs</w:t>
+      </w:r>
+      <w:proofErr w:type="spellEnd"/>
+      <w:proofErr w:type="gramEnd"/>
+      <w:r>
+        <w:rPr>
+          <w:rFonts w:ascii="Courier New" w:hAnsi="Courier New" w:cs="Courier New"/>
+          <w:sz w:val="18"/>
+          <w:szCs w:val="18"/>
+        </w:rPr>
+        <w:t>)</w:t>
+      </w:r>
+    </w:p>
+    <w:p>
+      <w:pPr>
+        <w:rPr>
+          <w:rFonts w:ascii="Courier New" w:hAnsi="Courier New" w:cs="Courier New"/>
+          <w:sz w:val="18"/>
+          <w:szCs w:val="18"/>
+        </w:rPr>
+      </w:pPr>
+      <w:r>
+        <w:rPr>
+          <w:rFonts w:ascii="Courier New" w:hAnsi="Courier New" w:cs="Courier New"/>
+          <w:sz w:val="18"/>
+          <w:szCs w:val="18"/>
+        </w:rPr>
+        <w:t xml:space="preserve">    ...</w:t>
+      </w:r>
+    </w:p>
+    <w:p>
+      <w:pPr>
+        <w:rPr>
+          <w:rFonts w:ascii="Courier New" w:hAnsi="Courier New" w:cs="Courier New"/>
+          <w:sz w:val="18"/>
+          <w:szCs w:val="18"/>
+        </w:rPr>
+      </w:pPr>
+    </w:p>
+    <w:p>
+      <w:pPr>
+        <w:rPr>
+          <w:rFonts w:ascii="Courier New" w:hAnsi="Courier New" w:cs="Courier New"/>
+          <w:sz w:val="18"/>
+          <w:szCs w:val="18"/>
+        </w:rPr>
+      </w:pPr>
+      <w:r>
+        <w:rPr>
+          <w:rFonts w:ascii="Courier New" w:hAnsi="Courier New" w:cs="Courier New"/>
+          <w:sz w:val="18"/>
+          <w:szCs w:val="18"/>
+        </w:rPr>
+        <w:t>if __name__ == "__main__":</w:t>
+      </w:r>
+    </w:p>
+    <w:p>
+      <w:pPr>
+        <w:rPr>
+          <w:rFonts w:ascii="Courier New" w:hAnsi="Courier New" w:cs="Courier New"/>
+          <w:sz w:val="18"/>
+          <w:szCs w:val="18"/>
+        </w:rPr>
+      </w:pPr>
+      <w:r>
+        <w:rPr>
+          <w:rFonts w:ascii="Courier New" w:hAnsi="Courier New" w:cs="Courier New"/>
+          <w:sz w:val="18"/>
+          <w:szCs w:val="18"/>
+        </w:rPr>
+        <w:lastRenderedPageBreak/>
+        <w:t xml:space="preserve">    </w:t>
+      </w:r>
+      <w:proofErr w:type="spellStart"/>
+      <w:proofErr w:type="gramStart"/>
+      <w:r>
+        <w:rPr>
+          <w:rFonts w:ascii="Courier New" w:hAnsi="Courier New" w:cs="Courier New"/>
+          <w:sz w:val="18"/>
+          <w:szCs w:val="18"/>
+        </w:rPr>
+        <w:t>kfp.compiler</w:t>
+      </w:r>
+      <w:proofErr w:type="gramEnd"/>
+      <w:r>
+        <w:rPr>
+          <w:rFonts w:ascii="Courier New" w:hAnsi="Courier New" w:cs="Courier New"/>
+          <w:sz w:val="18"/>
+          <w:szCs w:val="18"/>
+        </w:rPr>
+        <w:t>.Compiler</w:t>
+      </w:r>
+      <w:proofErr w:type="spellEnd"/>
+      <w:r>
+        <w:rPr>
+          <w:rFonts w:ascii="Courier New" w:hAnsi="Courier New" w:cs="Courier New"/>
+          <w:sz w:val="18"/>
+          <w:szCs w:val="18"/>
+        </w:rPr>
+        <w:t>().compile(vec2rec_pipeline, __file__ + ".</w:t>
+      </w:r>
+      <w:proofErr w:type="spellStart"/>
+      <w:r>
+        <w:rPr>
+          <w:rFonts w:ascii="Courier New" w:hAnsi="Courier New" w:cs="Courier New"/>
+          <w:sz w:val="18"/>
+          <w:szCs w:val="18"/>
+        </w:rPr>
+        <w:t>yaml</w:t>
+      </w:r>
+      <w:proofErr w:type="spellEnd"/>
+      <w:r>
+        <w:rPr>
+          <w:rFonts w:ascii="Courier New" w:hAnsi="Courier New" w:cs="Courier New"/>
+          <w:sz w:val="18"/>
+          <w:szCs w:val="18"/>
+        </w:rPr>
+        <w:t xml:space="preserve">") # compile </w:t>
+      </w:r>
+      <w:proofErr w:type="spellStart"/>
+      <w:r>
+        <w:rPr>
+          <w:rFonts w:ascii="Courier New" w:hAnsi="Courier New" w:cs="Courier New"/>
+          <w:sz w:val="18"/>
+          <w:szCs w:val="18"/>
+        </w:rPr>
+        <w:t>defn</w:t>
+      </w:r>
+      <w:proofErr w:type="spellEnd"/>
+      <w:r>
+        <w:rPr>
+          <w:rFonts w:ascii="Courier New" w:hAnsi="Courier New" w:cs="Courier New"/>
+          <w:sz w:val="18"/>
+          <w:szCs w:val="18"/>
+        </w:rPr>
+        <w:t xml:space="preserve"> to </w:t>
+      </w:r>
+      <w:proofErr w:type="spellStart"/>
+      <w:r>
+        <w:rPr>
+          <w:rFonts w:ascii="Courier New" w:hAnsi="Courier New" w:cs="Courier New"/>
+          <w:sz w:val="18"/>
+          <w:szCs w:val="18"/>
+        </w:rPr>
+        <w:t>yaml</w:t>
+      </w:r>
+      <w:proofErr w:type="spellEnd"/>
+    </w:p>
+    <w:p>
       <w:pPr>
         <w:pStyle w:val="Heading1"/>
       </w:pPr>
-      <w:bookmarkStart w:id="12" w:name="_Toc39520668"/>
       <w:r>
         <w:t>Technology Stack</w:t>
       </w:r>
@@ -6779,20 +9086,20 @@
       </w:pPr>
       <w:proofErr w:type="spellStart"/>
       <w:r>
+        <w:t>Gensim</w:t>
+      </w:r>
+      <w:proofErr w:type="spellEnd"/>
+      <w:r>
+        <w:t xml:space="preserve"> Doc2vec does not allow incremental update of models</w:t>
+      </w:r>
+    </w:p>
+    <w:p>
+      <w:pPr>
+        <w:pStyle w:val="Heading2"/>
+      </w:pPr>
+      <w:bookmarkStart w:id="18" w:name="_Toc39520674"/>
+      <w:r>
         <w:lastRenderedPageBreak/>
-        <w:t>Gensim</w:t>
-      </w:r>
-      <w:proofErr w:type="spellEnd"/>
-      <w:r>
-        <w:t xml:space="preserve"> Doc2vec does not allow incremental update of models</w:t>
-      </w:r>
-    </w:p>
-    <w:p>
-      <w:pPr>
-        <w:pStyle w:val="Heading2"/>
-      </w:pPr>
-      <w:bookmarkStart w:id="18" w:name="_Toc39520674"/>
-      <w:r>
         <w:t xml:space="preserve">5) </w:t>
       </w:r>
       <w:r>
@@ -9864,7 +12171,7 @@
 </file>
 
 <file path=customXml/itemProps1.xml><?xml version="1.0" encoding="utf-8"?>
-<ds:datastoreItem xmlns:ds="http://schemas.openxmlformats.org/officeDocument/2006/customXml" ds:itemID="{5043FC04-8F7A-4B1E-9300-DB56C8E89C57}">
+<ds:datastoreItem xmlns:ds="http://schemas.openxmlformats.org/officeDocument/2006/customXml" ds:itemID="{67FA063E-25DD-43A4-AC71-DE29A5D6582E}">
   <ds:schemaRefs>
     <ds:schemaRef ds:uri="http://schemas.openxmlformats.org/officeDocument/2006/bibliography"/>
   </ds:schemaRefs>

</xml_diff>